<commit_message>
Finished (Computer can act like real player)
</commit_message>
<xml_diff>
--- a/Labs/Lab5/Lab 5 Instruction.docx
+++ b/Labs/Lab5/Lab 5 Instruction.docx
@@ -3372,8 +3372,6 @@
           <w:szCs w:val="24"/>
         </w:rPr>
       </w:pPr>
-      <w:bookmarkStart w:id="0" w:name="_GoBack"/>
-      <w:bookmarkEnd w:id="0"/>
       <w:r>
         <w:rPr>
           <w:b/>
@@ -5173,7 +5171,6 @@
         <w:t xml:space="preserve">net = </w:t>
       </w:r>
       <w:proofErr w:type="spellStart"/>
-      <w:proofErr w:type="gramStart"/>
       <w:r>
         <w:rPr>
           <w:rFonts w:ascii="Courier New" w:hAnsi="Courier New" w:cs="Courier New"/>
@@ -5183,7 +5180,6 @@
         <w:t>nl.net.newff</w:t>
       </w:r>
       <w:proofErr w:type="spellEnd"/>
-      <w:proofErr w:type="gramEnd"/>
       <w:r>
         <w:rPr>
           <w:rFonts w:ascii="Courier New" w:hAnsi="Courier New" w:cs="Courier New"/>
@@ -5198,8 +5194,10 @@
           <w:szCs w:val="24"/>
           <w:lang w:eastAsia="zh-HK"/>
         </w:rPr>
-        <w:t xml:space="preserve">                                         </w:t>
-      </w:r>
+        <w:t>[-7, 7]], [5, 6, 7, 1]</w:t>
+      </w:r>
+      <w:bookmarkStart w:id="0" w:name="_GoBack"/>
+      <w:bookmarkEnd w:id="0"/>
       <w:r>
         <w:rPr>
           <w:rFonts w:ascii="Courier New" w:hAnsi="Courier New" w:cs="Courier New"/>
@@ -5208,6 +5206,16 @@
         </w:rPr>
         <w:t>)</w:t>
       </w:r>
+    </w:p>
+    <w:p>
+      <w:pPr>
+        <w:ind w:firstLine="480"/>
+        <w:rPr>
+          <w:rFonts w:ascii="Courier New" w:hAnsi="Courier New" w:cs="Courier New"/>
+          <w:szCs w:val="24"/>
+          <w:lang w:eastAsia="zh-HK"/>
+        </w:rPr>
+      </w:pPr>
     </w:p>
     <w:p>
       <w:pPr>
@@ -5261,35 +5269,60 @@
         <w:pStyle w:val="ab"/>
         <w:ind w:leftChars="0"/>
         <w:rPr>
-          <w:szCs w:val="24"/>
-          <w:lang w:eastAsia="zh-HK"/>
-        </w:rPr>
-      </w:pPr>
-    </w:p>
-    <w:p>
-      <w:pPr>
-        <w:rPr>
-          <w:szCs w:val="24"/>
-          <w:lang w:eastAsia="zh-HK"/>
-        </w:rPr>
-      </w:pPr>
-    </w:p>
-    <w:p>
-      <w:pPr>
-        <w:ind w:left="480"/>
-        <w:rPr>
-          <w:szCs w:val="24"/>
-          <w:lang w:eastAsia="zh-HK"/>
-        </w:rPr>
-      </w:pPr>
+          <w:rFonts w:hint="eastAsia"/>
+          <w:szCs w:val="24"/>
+          <w:lang w:eastAsia="zh-HK"/>
+        </w:rPr>
+      </w:pPr>
+      <w:r>
+        <w:rPr>
+          <w:szCs w:val="24"/>
+          <w:lang w:eastAsia="zh-HK"/>
+        </w:rPr>
+        <w:drawing>
+          <wp:inline distT="0" distB="0" distL="0" distR="0" wp14:anchorId="51D9366D" wp14:editId="2BDF363D">
+            <wp:extent cx="4585940" cy="2535904"/>
+            <wp:effectExtent l="0" t="0" r="5715" b="0"/>
+            <wp:docPr id="16" name="圖片 16"/>
+            <wp:cNvGraphicFramePr>
+              <a:graphicFrameLocks xmlns:a="http://schemas.openxmlformats.org/drawingml/2006/main" noChangeAspect="1"/>
+            </wp:cNvGraphicFramePr>
+            <a:graphic xmlns:a="http://schemas.openxmlformats.org/drawingml/2006/main">
+              <a:graphicData uri="http://schemas.openxmlformats.org/drawingml/2006/picture">
+                <pic:pic xmlns:pic="http://schemas.openxmlformats.org/drawingml/2006/picture">
+                  <pic:nvPicPr>
+                    <pic:cNvPr id="1" name=""/>
+                    <pic:cNvPicPr/>
+                  </pic:nvPicPr>
+                  <pic:blipFill>
+                    <a:blip r:embed="rId21"/>
+                    <a:stretch>
+                      <a:fillRect/>
+                    </a:stretch>
+                  </pic:blipFill>
+                  <pic:spPr>
+                    <a:xfrm>
+                      <a:off x="0" y="0"/>
+                      <a:ext cx="4593079" cy="2539852"/>
+                    </a:xfrm>
+                    <a:prstGeom prst="rect">
+                      <a:avLst/>
+                    </a:prstGeom>
+                  </pic:spPr>
+                </pic:pic>
+              </a:graphicData>
+            </a:graphic>
+          </wp:inline>
+        </w:drawing>
+      </w:r>
     </w:p>
     <w:sectPr>
-      <w:headerReference w:type="even" r:id="rId21"/>
-      <w:headerReference w:type="default" r:id="rId22"/>
-      <w:footerReference w:type="even" r:id="rId23"/>
-      <w:footerReference w:type="default" r:id="rId24"/>
-      <w:headerReference w:type="first" r:id="rId25"/>
-      <w:footerReference w:type="first" r:id="rId26"/>
+      <w:headerReference w:type="even" r:id="rId22"/>
+      <w:headerReference w:type="default" r:id="rId23"/>
+      <w:footerReference w:type="even" r:id="rId24"/>
+      <w:footerReference w:type="default" r:id="rId25"/>
+      <w:headerReference w:type="first" r:id="rId26"/>
+      <w:footerReference w:type="first" r:id="rId27"/>
       <w:pgSz w:w="11906" w:h="16838"/>
       <w:pgMar w:top="1440" w:right="1800" w:bottom="1440" w:left="1800" w:header="851" w:footer="992" w:gutter="0"/>
       <w:cols w:space="425"/>
@@ -9173,7 +9206,7 @@
     </w:rPrDefault>
     <w:pPrDefault/>
   </w:docDefaults>
-  <w:latentStyles w:defLockedState="0" w:defUIPriority="99" w:defSemiHidden="0" w:defUnhideWhenUsed="0" w:defQFormat="0" w:count="375">
+  <w:latentStyles w:defLockedState="0" w:defUIPriority="99" w:defSemiHidden="0" w:defUnhideWhenUsed="0" w:defQFormat="0" w:count="376">
     <w:lsdException w:name="Normal" w:uiPriority="0" w:qFormat="1"/>
     <w:lsdException w:name="heading 1" w:uiPriority="9" w:qFormat="1"/>
     <w:lsdException w:name="heading 2" w:semiHidden="1" w:uiPriority="9" w:unhideWhenUsed="1" w:qFormat="1"/>
@@ -9279,7 +9312,6 @@
     <w:lsdException w:name="HTML Sample" w:semiHidden="1" w:unhideWhenUsed="1"/>
     <w:lsdException w:name="HTML Typewriter" w:semiHidden="1" w:unhideWhenUsed="1"/>
     <w:lsdException w:name="HTML Variable" w:semiHidden="1" w:unhideWhenUsed="1"/>
-    <w:lsdException w:name="Normal Table" w:semiHidden="1" w:unhideWhenUsed="1"/>
     <w:lsdException w:name="annotation subject" w:semiHidden="1" w:unhideWhenUsed="1"/>
     <w:lsdException w:name="No List" w:semiHidden="1" w:unhideWhenUsed="1"/>
     <w:lsdException w:name="Outline List 1" w:semiHidden="1" w:unhideWhenUsed="1"/>
@@ -9326,10 +9358,8 @@
     <w:lsdException w:name="Table Subtle 2" w:semiHidden="1" w:unhideWhenUsed="1"/>
     <w:lsdException w:name="Table Web 1" w:semiHidden="1" w:unhideWhenUsed="1"/>
     <w:lsdException w:name="Table Web 2" w:semiHidden="1" w:unhideWhenUsed="1"/>
-    <w:lsdException w:name="Table Web 3" w:semiHidden="1" w:unhideWhenUsed="1"/>
     <w:lsdException w:name="Balloon Text" w:semiHidden="1" w:unhideWhenUsed="1"/>
     <w:lsdException w:name="Table Grid" w:uiPriority="39"/>
-    <w:lsdException w:name="Table Theme" w:semiHidden="1" w:unhideWhenUsed="1"/>
     <w:lsdException w:name="Placeholder Text" w:semiHidden="1"/>
     <w:lsdException w:name="No Spacing" w:uiPriority="1" w:qFormat="1"/>
     <w:lsdException w:name="Light Shading" w:uiPriority="60"/>
@@ -9549,6 +9579,7 @@
     <w:lsdException w:name="Smart Hyperlink" w:semiHidden="1" w:unhideWhenUsed="1"/>
     <w:lsdException w:name="Hashtag" w:semiHidden="1" w:unhideWhenUsed="1"/>
     <w:lsdException w:name="Unresolved Mention" w:semiHidden="1" w:unhideWhenUsed="1"/>
+    <w:lsdException w:name="Smart Link" w:semiHidden="1" w:unhideWhenUsed="1"/>
   </w:latentStyles>
   <w:style w:type="paragraph" w:default="1" w:styleId="a">
     <w:name w:val="Normal"/>
@@ -9903,6 +9934,56 @@
         <w:shd w:val="clear" w:color="auto" w:fill="D3DFEE" w:themeFill="accent1" w:themeFillTint="3F"/>
       </w:tcPr>
     </w:tblStylePr>
+  </w:style>
+  <w:style w:type="paragraph" w:styleId="HTML">
+    <w:name w:val="HTML Preformatted"/>
+    <w:basedOn w:val="a"/>
+    <w:link w:val="HTML0"/>
+    <w:uiPriority w:val="99"/>
+    <w:semiHidden/>
+    <w:unhideWhenUsed/>
+    <w:rsid w:val="00C335B6"/>
+    <w:pPr>
+      <w:widowControl/>
+      <w:tabs>
+        <w:tab w:val="left" w:pos="916"/>
+        <w:tab w:val="left" w:pos="1832"/>
+        <w:tab w:val="left" w:pos="2748"/>
+        <w:tab w:val="left" w:pos="3664"/>
+        <w:tab w:val="left" w:pos="4580"/>
+        <w:tab w:val="left" w:pos="5496"/>
+        <w:tab w:val="left" w:pos="6412"/>
+        <w:tab w:val="left" w:pos="7328"/>
+        <w:tab w:val="left" w:pos="8244"/>
+        <w:tab w:val="left" w:pos="9160"/>
+        <w:tab w:val="left" w:pos="10076"/>
+        <w:tab w:val="left" w:pos="10992"/>
+        <w:tab w:val="left" w:pos="11908"/>
+        <w:tab w:val="left" w:pos="12824"/>
+        <w:tab w:val="left" w:pos="13740"/>
+        <w:tab w:val="left" w:pos="14656"/>
+      </w:tabs>
+    </w:pPr>
+    <w:rPr>
+      <w:rFonts w:ascii="Courier New" w:eastAsia="Times New Roman" w:hAnsi="Courier New" w:cs="Courier New"/>
+      <w:kern w:val="0"/>
+      <w:sz w:val="20"/>
+      <w:szCs w:val="20"/>
+    </w:rPr>
+  </w:style>
+  <w:style w:type="character" w:customStyle="1" w:styleId="HTML0">
+    <w:name w:val="HTML 預設格式 字元"/>
+    <w:basedOn w:val="a0"/>
+    <w:link w:val="HTML"/>
+    <w:uiPriority w:val="99"/>
+    <w:semiHidden/>
+    <w:rsid w:val="00C335B6"/>
+    <w:rPr>
+      <w:rFonts w:ascii="Courier New" w:eastAsia="Times New Roman" w:hAnsi="Courier New" w:cs="Courier New"/>
+      <w:kern w:val="0"/>
+      <w:sz w:val="20"/>
+      <w:szCs w:val="20"/>
+    </w:rPr>
   </w:style>
 </w:styles>
 </file>
@@ -10197,7 +10278,7 @@
 </file>
 
 <file path=customXml/itemProps1.xml><?xml version="1.0" encoding="utf-8"?>
-<ds:datastoreItem xmlns:ds="http://schemas.openxmlformats.org/officeDocument/2006/customXml" ds:itemID="{2C3C148E-04E2-4773-B83C-C735A101326B}">
+<ds:datastoreItem xmlns:ds="http://schemas.openxmlformats.org/officeDocument/2006/customXml" ds:itemID="{FBC98611-F1EE-416B-8FBC-6ED987643BD7}">
   <ds:schemaRefs>
     <ds:schemaRef ds:uri="http://schemas.openxmlformats.org/officeDocument/2006/bibliography"/>
   </ds:schemaRefs>

</xml_diff>